<commit_message>
Documento con las capturas de las violaciones a los principios de Solid
</commit_message>
<xml_diff>
--- a/Taller SOLID 01.docx
+++ b/Taller SOLID 01.docx
@@ -274,15 +274,7 @@
         </w:numPr>
       </w:pPr>
       <w:r>
-        <w:t xml:space="preserve">Crear un repositorio en </w:t>
-      </w:r>
-      <w:proofErr w:type="spellStart"/>
-      <w:r>
-        <w:t>Github</w:t>
-      </w:r>
-      <w:proofErr w:type="spellEnd"/>
-      <w:r>
-        <w:t xml:space="preserve"> </w:t>
+        <w:t xml:space="preserve">Crear un repositorio en Github </w:t>
       </w:r>
       <w:r>
         <w:t>con la versión base del proyecto.</w:t>
@@ -504,17 +496,8 @@
           <w:b/>
           <w:bCs/>
         </w:rPr>
-        <w:t xml:space="preserve">Principio de sustitución de </w:t>
-      </w:r>
-      <w:proofErr w:type="spellStart"/>
-      <w:r>
-        <w:rPr>
-          <w:b/>
-          <w:bCs/>
-        </w:rPr>
-        <w:t>Liskov</w:t>
-      </w:r>
-      <w:proofErr w:type="spellEnd"/>
+        <w:t>Principio de sustitución de Liskov</w:t>
+      </w:r>
     </w:p>
     <w:p>
       <w:pPr>
@@ -544,6 +527,122 @@
       </w:r>
       <w:r>
         <w:t xml:space="preserve"> Ya que en la clase padre se declararán los métodos y variables que podrán ser usados por las clases que extiendan de esta.</w:t>
+      </w:r>
+    </w:p>
+    <w:p>
+      <w:pPr>
+        <w:pStyle w:val="Prrafodelista"/>
+      </w:pPr>
+      <w:r>
+        <w:rPr>
+          <w:noProof/>
+        </w:rPr>
+        <w:drawing>
+          <wp:inline distT="0" distB="0" distL="0" distR="0" wp14:anchorId="58D69898" wp14:editId="601918D2">
+            <wp:extent cx="3787705" cy="3322320"/>
+            <wp:effectExtent l="0" t="0" r="3810" b="0"/>
+            <wp:docPr id="2" name="Imagen 2"/>
+            <wp:cNvGraphicFramePr>
+              <a:graphicFrameLocks xmlns:a="http://schemas.openxmlformats.org/drawingml/2006/main" noChangeAspect="1"/>
+            </wp:cNvGraphicFramePr>
+            <a:graphic xmlns:a="http://schemas.openxmlformats.org/drawingml/2006/main">
+              <a:graphicData uri="http://schemas.openxmlformats.org/drawingml/2006/picture">
+                <pic:pic xmlns:pic="http://schemas.openxmlformats.org/drawingml/2006/picture">
+                  <pic:nvPicPr>
+                    <pic:cNvPr id="0" name="Picture 1"/>
+                    <pic:cNvPicPr>
+                      <a:picLocks noChangeAspect="1" noChangeArrowheads="1"/>
+                    </pic:cNvPicPr>
+                  </pic:nvPicPr>
+                  <pic:blipFill>
+                    <a:blip r:embed="rId7">
+                      <a:extLst>
+                        <a:ext uri="{28A0092B-C50C-407E-A947-70E740481C1C}">
+                          <a14:useLocalDpi xmlns:a14="http://schemas.microsoft.com/office/drawing/2010/main" val="0"/>
+                        </a:ext>
+                      </a:extLst>
+                    </a:blip>
+                    <a:srcRect/>
+                    <a:stretch>
+                      <a:fillRect/>
+                    </a:stretch>
+                  </pic:blipFill>
+                  <pic:spPr bwMode="auto">
+                    <a:xfrm>
+                      <a:off x="0" y="0"/>
+                      <a:ext cx="3790720" cy="3324965"/>
+                    </a:xfrm>
+                    <a:prstGeom prst="rect">
+                      <a:avLst/>
+                    </a:prstGeom>
+                    <a:noFill/>
+                    <a:ln>
+                      <a:noFill/>
+                    </a:ln>
+                  </pic:spPr>
+                </pic:pic>
+              </a:graphicData>
+            </a:graphic>
+          </wp:inline>
+        </w:drawing>
+      </w:r>
+    </w:p>
+    <w:p>
+      <w:pPr>
+        <w:pStyle w:val="Prrafodelista"/>
+      </w:pPr>
+      <w:r>
+        <w:rPr>
+          <w:noProof/>
+        </w:rPr>
+        <w:drawing>
+          <wp:inline distT="0" distB="0" distL="0" distR="0" wp14:anchorId="69759233" wp14:editId="44BD8683">
+            <wp:extent cx="3840480" cy="3385630"/>
+            <wp:effectExtent l="0" t="0" r="7620" b="5715"/>
+            <wp:docPr id="3" name="Imagen 3"/>
+            <wp:cNvGraphicFramePr>
+              <a:graphicFrameLocks xmlns:a="http://schemas.openxmlformats.org/drawingml/2006/main" noChangeAspect="1"/>
+            </wp:cNvGraphicFramePr>
+            <a:graphic xmlns:a="http://schemas.openxmlformats.org/drawingml/2006/main">
+              <a:graphicData uri="http://schemas.openxmlformats.org/drawingml/2006/picture">
+                <pic:pic xmlns:pic="http://schemas.openxmlformats.org/drawingml/2006/picture">
+                  <pic:nvPicPr>
+                    <pic:cNvPr id="0" name="Picture 3"/>
+                    <pic:cNvPicPr>
+                      <a:picLocks noChangeAspect="1" noChangeArrowheads="1"/>
+                    </pic:cNvPicPr>
+                  </pic:nvPicPr>
+                  <pic:blipFill>
+                    <a:blip r:embed="rId8">
+                      <a:extLst>
+                        <a:ext uri="{28A0092B-C50C-407E-A947-70E740481C1C}">
+                          <a14:useLocalDpi xmlns:a14="http://schemas.microsoft.com/office/drawing/2010/main" val="0"/>
+                        </a:ext>
+                      </a:extLst>
+                    </a:blip>
+                    <a:srcRect/>
+                    <a:stretch>
+                      <a:fillRect/>
+                    </a:stretch>
+                  </pic:blipFill>
+                  <pic:spPr bwMode="auto">
+                    <a:xfrm>
+                      <a:off x="0" y="0"/>
+                      <a:ext cx="3843297" cy="3388113"/>
+                    </a:xfrm>
+                    <a:prstGeom prst="rect">
+                      <a:avLst/>
+                    </a:prstGeom>
+                    <a:noFill/>
+                    <a:ln>
+                      <a:noFill/>
+                    </a:ln>
+                  </pic:spPr>
+                </pic:pic>
+              </a:graphicData>
+            </a:graphic>
+          </wp:inline>
+        </w:drawing>
       </w:r>
     </w:p>
     <w:p>
@@ -567,14 +666,12 @@
       <w:r>
         <w:t xml:space="preserve">Clases </w:t>
       </w:r>
-      <w:proofErr w:type="spellStart"/>
       <w:r>
         <w:t>Procesos.</w:t>
       </w:r>
       <w:r>
         <w:t>OperacionesAderezo</w:t>
       </w:r>
-      <w:proofErr w:type="spellEnd"/>
       <w:r>
         <w:t xml:space="preserve"> y</w:t>
       </w:r>
@@ -585,21 +682,11 @@
         <w:t>Postre</w:t>
       </w:r>
       <w:r>
-        <w:t xml:space="preserve">. ¿Es necesaria la clase </w:t>
-      </w:r>
-      <w:proofErr w:type="spellStart"/>
-      <w:proofErr w:type="gramStart"/>
-      <w:r>
-        <w:t>OperacionesAderezo</w:t>
-      </w:r>
-      <w:proofErr w:type="spellEnd"/>
-      <w:r>
-        <w:t>?</w:t>
+        <w:t>. ¿Es necesaria la clase OperacionesAderezo?</w:t>
       </w:r>
       <w:r>
         <w:t>.</w:t>
       </w:r>
-      <w:proofErr w:type="gramEnd"/>
       <w:r>
         <w:t xml:space="preserve"> Se puede incluir dentro de postre un método para agregar </w:t>
       </w:r>
@@ -628,58 +715,89 @@
           <w:b/>
           <w:bCs/>
         </w:rPr>
-        <w:t xml:space="preserve">Principio de sustitución de </w:t>
-      </w:r>
-      <w:proofErr w:type="spellStart"/>
-      <w:r>
+        <w:t>Principio de sustitución de Liskov</w:t>
+      </w:r>
+    </w:p>
+    <w:p>
+      <w:pPr>
+        <w:pStyle w:val="Prrafodelista"/>
         <w:rPr>
           <w:b/>
           <w:bCs/>
         </w:rPr>
-        <w:t>Liskov</w:t>
-      </w:r>
-      <w:proofErr w:type="spellEnd"/>
+      </w:pPr>
     </w:p>
     <w:p>
       <w:pPr>
         <w:pStyle w:val="Prrafodelista"/>
-        <w:rPr>
-          <w:b/>
-          <w:bCs/>
-        </w:rPr>
-      </w:pPr>
+      </w:pPr>
+      <w:r>
+        <w:lastRenderedPageBreak/>
+        <w:t>No es estrictamente necesaria la clase OperacionAderezo, se puede incluir dentro de Postre ya que no está sobrecargada. El hecho de que Postre se quede con todos los métodos que tenía OperacionesAderezo cumple el principio de sustitución de Liskov ya que solo esta clase se encargará de la modificación y administración de los postres almacenados en el sistema.</w:t>
+      </w:r>
     </w:p>
     <w:p>
       <w:pPr>
         <w:pStyle w:val="Prrafodelista"/>
       </w:pPr>
       <w:r>
-        <w:t xml:space="preserve">No es estrictamente necesaria la clase </w:t>
-      </w:r>
-      <w:proofErr w:type="spellStart"/>
-      <w:r>
-        <w:t>OperacionAderezo</w:t>
-      </w:r>
-      <w:proofErr w:type="spellEnd"/>
-      <w:r>
-        <w:t xml:space="preserve">, se puede incluir dentro de Postre ya que no está sobrecargada. El hecho de que Postre se quede con todos los métodos que tenía </w:t>
-      </w:r>
-      <w:proofErr w:type="spellStart"/>
-      <w:r>
-        <w:t>OperacionesAderezo</w:t>
-      </w:r>
-      <w:proofErr w:type="spellEnd"/>
-      <w:r>
-        <w:t xml:space="preserve"> cumple el principio de sustitución de </w:t>
-      </w:r>
-      <w:proofErr w:type="spellStart"/>
-      <w:r>
-        <w:t>Liskov</w:t>
-      </w:r>
-      <w:proofErr w:type="spellEnd"/>
-      <w:r>
-        <w:t xml:space="preserve"> ya que solo esta clase se encargará de la modificación y administración de los postres almacenados en el sistema.</w:t>
-      </w:r>
+        <w:rPr>
+          <w:noProof/>
+        </w:rPr>
+        <w:drawing>
+          <wp:inline distT="0" distB="0" distL="0" distR="0" wp14:anchorId="689AADCD" wp14:editId="361695B2">
+            <wp:extent cx="3893820" cy="3369237"/>
+            <wp:effectExtent l="0" t="0" r="0" b="3175"/>
+            <wp:docPr id="4" name="Imagen 4"/>
+            <wp:cNvGraphicFramePr>
+              <a:graphicFrameLocks xmlns:a="http://schemas.openxmlformats.org/drawingml/2006/main" noChangeAspect="1"/>
+            </wp:cNvGraphicFramePr>
+            <a:graphic xmlns:a="http://schemas.openxmlformats.org/drawingml/2006/main">
+              <a:graphicData uri="http://schemas.openxmlformats.org/drawingml/2006/picture">
+                <pic:pic xmlns:pic="http://schemas.openxmlformats.org/drawingml/2006/picture">
+                  <pic:nvPicPr>
+                    <pic:cNvPr id="0" name="Picture 5"/>
+                    <pic:cNvPicPr>
+                      <a:picLocks noChangeAspect="1" noChangeArrowheads="1"/>
+                    </pic:cNvPicPr>
+                  </pic:nvPicPr>
+                  <pic:blipFill>
+                    <a:blip r:embed="rId9">
+                      <a:extLst>
+                        <a:ext uri="{28A0092B-C50C-407E-A947-70E740481C1C}">
+                          <a14:useLocalDpi xmlns:a14="http://schemas.microsoft.com/office/drawing/2010/main" val="0"/>
+                        </a:ext>
+                      </a:extLst>
+                    </a:blip>
+                    <a:srcRect/>
+                    <a:stretch>
+                      <a:fillRect/>
+                    </a:stretch>
+                  </pic:blipFill>
+                  <pic:spPr bwMode="auto">
+                    <a:xfrm>
+                      <a:off x="0" y="0"/>
+                      <a:ext cx="3897975" cy="3372833"/>
+                    </a:xfrm>
+                    <a:prstGeom prst="rect">
+                      <a:avLst/>
+                    </a:prstGeom>
+                    <a:noFill/>
+                    <a:ln>
+                      <a:noFill/>
+                    </a:ln>
+                  </pic:spPr>
+                </pic:pic>
+              </a:graphicData>
+            </a:graphic>
+          </wp:inline>
+        </w:drawing>
+      </w:r>
+    </w:p>
+    <w:p>
+      <w:pPr>
+        <w:pStyle w:val="Prrafodelista"/>
+      </w:pPr>
     </w:p>
     <w:p>
       <w:pPr>
@@ -703,21 +821,11 @@
       <w:r>
         <w:t xml:space="preserve"> </w:t>
       </w:r>
-      <w:proofErr w:type="spellStart"/>
-      <w:proofErr w:type="gramStart"/>
       <w:r>
         <w:t>c</w:t>
       </w:r>
       <w:r>
-        <w:t>alcularPrecioFinal</w:t>
-      </w:r>
-      <w:proofErr w:type="spellEnd"/>
-      <w:r>
-        <w:t>(</w:t>
-      </w:r>
-      <w:proofErr w:type="gramEnd"/>
-      <w:r>
-        <w:t>)</w:t>
+        <w:t>alcularPrecioFinal()</w:t>
       </w:r>
       <w:r>
         <w:t xml:space="preserve"> y </w:t>
@@ -725,13 +833,8 @@
       <w:r>
         <w:t xml:space="preserve"> </w:t>
       </w:r>
-      <w:proofErr w:type="spellStart"/>
-      <w:r>
-        <w:t>showPrecioFinal</w:t>
-      </w:r>
-      <w:proofErr w:type="spellEnd"/>
-      <w:r>
-        <w:t>()</w:t>
+      <w:r>
+        <w:t>showPrecioFinal()</w:t>
       </w:r>
       <w:r>
         <w:t xml:space="preserve"> </w:t>
@@ -745,13 +848,8 @@
       <w:r>
         <w:t xml:space="preserve">. La clase nueva debe llamarse </w:t>
       </w:r>
-      <w:proofErr w:type="spellStart"/>
-      <w:r>
-        <w:t>Procesos.ManejadorDePrecio</w:t>
-      </w:r>
-      <w:proofErr w:type="spellEnd"/>
-      <w:r>
-        <w:t>.</w:t>
+      <w:r>
+        <w:t>Procesos.ManejadorDePrecio.</w:t>
       </w:r>
     </w:p>
     <w:p>
@@ -788,15 +886,65 @@
         <w:ind w:left="720"/>
       </w:pPr>
       <w:r>
-        <w:t xml:space="preserve">Al hacer la clase </w:t>
-      </w:r>
-      <w:proofErr w:type="spellStart"/>
-      <w:r>
-        <w:t>ManejadorDePrecio</w:t>
-      </w:r>
-      <w:proofErr w:type="spellEnd"/>
-      <w:r>
-        <w:t xml:space="preserve"> liberamos de métodos a la clase Postre y le damos la responsabilidad única a esta clase de encargarse del cálculo de los precios que tendrán los postres, haciendo así que la clase postres y sus subclases: helado y pastel, no tengan la responsabilidad de manejar el tema de los precios.</w:t>
+        <w:t>Al hacer la clase ManejadorDePrecio liberamos de métodos a la clase Postre y le damos la responsabilidad única a esta clase de encargarse del cálculo de los precios que tendrán los postres, haciendo así que la clase postres y sus subclases: helado y pastel, no tengan la responsabilidad de manejar el tema de los precios.</w:t>
+      </w:r>
+    </w:p>
+    <w:p>
+      <w:pPr>
+        <w:ind w:left="720"/>
+      </w:pPr>
+      <w:r>
+        <w:rPr>
+          <w:noProof/>
+        </w:rPr>
+        <w:drawing>
+          <wp:inline distT="0" distB="0" distL="0" distR="0" wp14:anchorId="3A2C37EE" wp14:editId="7AD90DEA">
+            <wp:extent cx="3543300" cy="2225456"/>
+            <wp:effectExtent l="0" t="0" r="0" b="3810"/>
+            <wp:docPr id="5" name="Imagen 5"/>
+            <wp:cNvGraphicFramePr>
+              <a:graphicFrameLocks xmlns:a="http://schemas.openxmlformats.org/drawingml/2006/main" noChangeAspect="1"/>
+            </wp:cNvGraphicFramePr>
+            <a:graphic xmlns:a="http://schemas.openxmlformats.org/drawingml/2006/main">
+              <a:graphicData uri="http://schemas.openxmlformats.org/drawingml/2006/picture">
+                <pic:pic xmlns:pic="http://schemas.openxmlformats.org/drawingml/2006/picture">
+                  <pic:nvPicPr>
+                    <pic:cNvPr id="0" name="Picture 7"/>
+                    <pic:cNvPicPr>
+                      <a:picLocks noChangeAspect="1" noChangeArrowheads="1"/>
+                    </pic:cNvPicPr>
+                  </pic:nvPicPr>
+                  <pic:blipFill>
+                    <a:blip r:embed="rId10">
+                      <a:extLst>
+                        <a:ext uri="{28A0092B-C50C-407E-A947-70E740481C1C}">
+                          <a14:useLocalDpi xmlns:a14="http://schemas.microsoft.com/office/drawing/2010/main" val="0"/>
+                        </a:ext>
+                      </a:extLst>
+                    </a:blip>
+                    <a:srcRect/>
+                    <a:stretch>
+                      <a:fillRect/>
+                    </a:stretch>
+                  </pic:blipFill>
+                  <pic:spPr bwMode="auto">
+                    <a:xfrm>
+                      <a:off x="0" y="0"/>
+                      <a:ext cx="3550159" cy="2229764"/>
+                    </a:xfrm>
+                    <a:prstGeom prst="rect">
+                      <a:avLst/>
+                    </a:prstGeom>
+                    <a:noFill/>
+                    <a:ln>
+                      <a:noFill/>
+                    </a:ln>
+                  </pic:spPr>
+                </pic:pic>
+              </a:graphicData>
+            </a:graphic>
+          </wp:inline>
+        </w:drawing>
       </w:r>
     </w:p>
     <w:p>
@@ -812,43 +960,23 @@
           <w:numId w:val="11"/>
         </w:numPr>
       </w:pPr>
-      <w:proofErr w:type="spellStart"/>
-      <w:r>
-        <w:t>Enum</w:t>
-      </w:r>
-      <w:proofErr w:type="spellEnd"/>
-      <w:r>
-        <w:t xml:space="preserve"> </w:t>
-      </w:r>
-      <w:proofErr w:type="spellStart"/>
-      <w:r>
-        <w:t>Adicionales.Aderezo</w:t>
-      </w:r>
-      <w:proofErr w:type="spellEnd"/>
-      <w:r>
-        <w:t xml:space="preserve"> es muy estático, debe </w:t>
+      <w:r>
+        <w:t xml:space="preserve">Enum Adicionales.Aderezo es muy estático, debe </w:t>
       </w:r>
       <w:r>
         <w:t xml:space="preserve">convertirse en clase </w:t>
       </w:r>
-      <w:proofErr w:type="spellStart"/>
       <w:r>
         <w:t>abstract</w:t>
       </w:r>
-      <w:proofErr w:type="spellEnd"/>
       <w:r>
         <w:t xml:space="preserve"> con un atributo nombre y</w:t>
       </w:r>
       <w:r>
         <w:t xml:space="preserve"> un método abstracto </w:t>
       </w:r>
-      <w:proofErr w:type="spellStart"/>
-      <w:r>
-        <w:t>setNombre</w:t>
-      </w:r>
-      <w:proofErr w:type="spellEnd"/>
-      <w:r>
-        <w:t xml:space="preserve"> para que </w:t>
+      <w:r>
+        <w:t xml:space="preserve">setNombre para que </w:t>
       </w:r>
       <w:r>
         <w:t xml:space="preserve">cada tipo de aderezo </w:t>
@@ -871,18 +999,8 @@
       <w:r>
         <w:t xml:space="preserve">scriba el método </w:t>
       </w:r>
-      <w:proofErr w:type="spellStart"/>
-      <w:proofErr w:type="gramStart"/>
-      <w:r>
-        <w:t>toString</w:t>
-      </w:r>
-      <w:proofErr w:type="spellEnd"/>
-      <w:r>
-        <w:t>(</w:t>
-      </w:r>
-      <w:proofErr w:type="gramEnd"/>
-      <w:r>
-        <w:t>)</w:t>
+      <w:r>
+        <w:t>toString()</w:t>
       </w:r>
       <w:r>
         <w:t xml:space="preserve"> en la clase Aderezo,</w:t>
@@ -934,6 +1052,116 @@
       </w:pPr>
       <w:r>
         <w:t>Debido a esto se tuvo que modificar la clase aderezo y volverla una clase abstracta para que sus subclases, que son cada tipo de aderezo, cumplan este principio.</w:t>
+      </w:r>
+    </w:p>
+    <w:p>
+      <w:pPr>
+        <w:ind w:left="720"/>
+      </w:pPr>
+      <w:r>
+        <w:rPr>
+          <w:noProof/>
+        </w:rPr>
+        <w:drawing>
+          <wp:inline distT="0" distB="0" distL="0" distR="0" wp14:anchorId="030B0DE9" wp14:editId="10444EA7">
+            <wp:extent cx="3429000" cy="2912333"/>
+            <wp:effectExtent l="0" t="0" r="0" b="2540"/>
+            <wp:docPr id="6" name="Imagen 6"/>
+            <wp:cNvGraphicFramePr>
+              <a:graphicFrameLocks xmlns:a="http://schemas.openxmlformats.org/drawingml/2006/main" noChangeAspect="1"/>
+            </wp:cNvGraphicFramePr>
+            <a:graphic xmlns:a="http://schemas.openxmlformats.org/drawingml/2006/main">
+              <a:graphicData uri="http://schemas.openxmlformats.org/drawingml/2006/picture">
+                <pic:pic xmlns:pic="http://schemas.openxmlformats.org/drawingml/2006/picture">
+                  <pic:nvPicPr>
+                    <pic:cNvPr id="0" name="Picture 9"/>
+                    <pic:cNvPicPr>
+                      <a:picLocks noChangeAspect="1" noChangeArrowheads="1"/>
+                    </pic:cNvPicPr>
+                  </pic:nvPicPr>
+                  <pic:blipFill>
+                    <a:blip r:embed="rId11">
+                      <a:extLst>
+                        <a:ext uri="{28A0092B-C50C-407E-A947-70E740481C1C}">
+                          <a14:useLocalDpi xmlns:a14="http://schemas.microsoft.com/office/drawing/2010/main" val="0"/>
+                        </a:ext>
+                      </a:extLst>
+                    </a:blip>
+                    <a:srcRect/>
+                    <a:stretch>
+                      <a:fillRect/>
+                    </a:stretch>
+                  </pic:blipFill>
+                  <pic:spPr bwMode="auto">
+                    <a:xfrm>
+                      <a:off x="0" y="0"/>
+                      <a:ext cx="3434819" cy="2917275"/>
+                    </a:xfrm>
+                    <a:prstGeom prst="rect">
+                      <a:avLst/>
+                    </a:prstGeom>
+                    <a:noFill/>
+                    <a:ln>
+                      <a:noFill/>
+                    </a:ln>
+                  </pic:spPr>
+                </pic:pic>
+              </a:graphicData>
+            </a:graphic>
+          </wp:inline>
+        </w:drawing>
+      </w:r>
+    </w:p>
+    <w:p>
+      <w:pPr>
+        <w:ind w:left="720"/>
+      </w:pPr>
+      <w:r>
+        <w:rPr>
+          <w:noProof/>
+        </w:rPr>
+        <w:drawing>
+          <wp:inline distT="0" distB="0" distL="0" distR="0" wp14:anchorId="1BA00FF6" wp14:editId="02FB54DD">
+            <wp:extent cx="5478279" cy="1783080"/>
+            <wp:effectExtent l="0" t="0" r="8255" b="7620"/>
+            <wp:docPr id="7" name="Imagen 7"/>
+            <wp:cNvGraphicFramePr>
+              <a:graphicFrameLocks xmlns:a="http://schemas.openxmlformats.org/drawingml/2006/main" noChangeAspect="1"/>
+            </wp:cNvGraphicFramePr>
+            <a:graphic xmlns:a="http://schemas.openxmlformats.org/drawingml/2006/main">
+              <a:graphicData uri="http://schemas.openxmlformats.org/drawingml/2006/picture">
+                <pic:pic xmlns:pic="http://schemas.openxmlformats.org/drawingml/2006/picture">
+                  <pic:nvPicPr>
+                    <pic:cNvPr id="1" name=""/>
+                    <pic:cNvPicPr/>
+                  </pic:nvPicPr>
+                  <pic:blipFill rotWithShape="1">
+                    <a:blip r:embed="rId12"/>
+                    <a:srcRect t="9455" r="37912" b="54618"/>
+                    <a:stretch/>
+                  </pic:blipFill>
+                  <pic:spPr bwMode="auto">
+                    <a:xfrm>
+                      <a:off x="0" y="0"/>
+                      <a:ext cx="5482420" cy="1784428"/>
+                    </a:xfrm>
+                    <a:prstGeom prst="rect">
+                      <a:avLst/>
+                    </a:prstGeom>
+                    <a:ln>
+                      <a:noFill/>
+                    </a:ln>
+                    <a:extLst>
+                      <a:ext uri="{53640926-AAD7-44D8-BBD7-CCE9431645EC}">
+                        <a14:shadowObscured xmlns:a14="http://schemas.microsoft.com/office/drawing/2010/main"/>
+                      </a:ext>
+                    </a:extLst>
+                  </pic:spPr>
+                </pic:pic>
+              </a:graphicData>
+            </a:graphic>
+          </wp:inline>
+        </w:drawing>
       </w:r>
     </w:p>
     <w:p>
@@ -950,43 +1178,20 @@
         </w:numPr>
       </w:pPr>
       <w:r>
-        <w:t xml:space="preserve">Paquete Leche y la clase </w:t>
-      </w:r>
-      <w:proofErr w:type="spellStart"/>
-      <w:r>
-        <w:t>Procesos.ManejadorDeLeche</w:t>
-      </w:r>
-      <w:proofErr w:type="spellEnd"/>
+        <w:t>Paquete Leche y la clase Procesos.ManejadorDeLeche</w:t>
+      </w:r>
       <w:r>
         <w:t xml:space="preserve">. En el </w:t>
       </w:r>
-      <w:proofErr w:type="spellStart"/>
-      <w:r>
-        <w:t>main</w:t>
-      </w:r>
-      <w:proofErr w:type="spellEnd"/>
-      <w:r>
-        <w:t xml:space="preserve"> </w:t>
-      </w:r>
-      <w:proofErr w:type="spellStart"/>
-      <w:r>
-        <w:t>descomente</w:t>
-      </w:r>
-      <w:proofErr w:type="spellEnd"/>
-      <w:r>
-        <w:t xml:space="preserve"> las instrucciones para realizar </w:t>
+      <w:r>
+        <w:t xml:space="preserve">main descomente las instrucciones para realizar </w:t>
       </w:r>
       <w:r>
         <w:t>el cambio del tipo de leche utilizada en cada postre</w:t>
       </w:r>
       <w:r>
-        <w:t xml:space="preserve">, luego analice como solucionar el error generado en la clase </w:t>
-      </w:r>
-      <w:proofErr w:type="spellStart"/>
-      <w:r>
-        <w:t>Leche.LecheDeslactosada</w:t>
-      </w:r>
-      <w:proofErr w:type="spellEnd"/>
+        <w:t>, luego analice como solucionar el error generado en la clase Leche.LecheDeslactosada</w:t>
+      </w:r>
       <w:r>
         <w:t>.</w:t>
       </w:r>
@@ -1026,28 +1231,197 @@
         <w:pStyle w:val="Prrafodelista"/>
       </w:pPr>
       <w:r>
+        <w:t>N</w:t>
+      </w:r>
+      <w:r>
+        <w:t>inguna clase debería depender de métodos que no usa</w:t>
+      </w:r>
+      <w:r>
+        <w:t>, por eso se resuelve el conflicto generado</w:t>
+      </w:r>
+      <w:r>
+        <w:t xml:space="preserve"> creando distintas interfaces</w:t>
+      </w:r>
+      <w:r>
+        <w:t xml:space="preserve"> que provean métodos puntuales a las distintas subclases de la superclase lecheEntera, ya que de esta manera cada subclase podrá implementar los métodos que si les son de utilidad con el fin de no tener la necesidad de implementar métodos inútiles en esas clases.</w:t>
+      </w:r>
+    </w:p>
+    <w:p>
+      <w:pPr>
+        <w:pStyle w:val="Prrafodelista"/>
+      </w:pPr>
+      <w:r>
+        <w:rPr>
+          <w:noProof/>
+        </w:rPr>
+        <w:drawing>
+          <wp:inline distT="0" distB="0" distL="0" distR="0" wp14:anchorId="172EB850" wp14:editId="6A039C3A">
+            <wp:extent cx="3619500" cy="3069718"/>
+            <wp:effectExtent l="0" t="0" r="0" b="0"/>
+            <wp:docPr id="8" name="Imagen 8"/>
+            <wp:cNvGraphicFramePr>
+              <a:graphicFrameLocks xmlns:a="http://schemas.openxmlformats.org/drawingml/2006/main" noChangeAspect="1"/>
+            </wp:cNvGraphicFramePr>
+            <a:graphic xmlns:a="http://schemas.openxmlformats.org/drawingml/2006/main">
+              <a:graphicData uri="http://schemas.openxmlformats.org/drawingml/2006/picture">
+                <pic:pic xmlns:pic="http://schemas.openxmlformats.org/drawingml/2006/picture">
+                  <pic:nvPicPr>
+                    <pic:cNvPr id="0" name="Picture 11"/>
+                    <pic:cNvPicPr>
+                      <a:picLocks noChangeAspect="1" noChangeArrowheads="1"/>
+                    </pic:cNvPicPr>
+                  </pic:nvPicPr>
+                  <pic:blipFill>
+                    <a:blip r:embed="rId13">
+                      <a:extLst>
+                        <a:ext uri="{28A0092B-C50C-407E-A947-70E740481C1C}">
+                          <a14:useLocalDpi xmlns:a14="http://schemas.microsoft.com/office/drawing/2010/main" val="0"/>
+                        </a:ext>
+                      </a:extLst>
+                    </a:blip>
+                    <a:srcRect/>
+                    <a:stretch>
+                      <a:fillRect/>
+                    </a:stretch>
+                  </pic:blipFill>
+                  <pic:spPr bwMode="auto">
+                    <a:xfrm>
+                      <a:off x="0" y="0"/>
+                      <a:ext cx="3626523" cy="3075674"/>
+                    </a:xfrm>
+                    <a:prstGeom prst="rect">
+                      <a:avLst/>
+                    </a:prstGeom>
+                    <a:noFill/>
+                    <a:ln>
+                      <a:noFill/>
+                    </a:ln>
+                  </pic:spPr>
+                </pic:pic>
+              </a:graphicData>
+            </a:graphic>
+          </wp:inline>
+        </w:drawing>
+      </w:r>
+    </w:p>
+    <w:p>
+      <w:pPr>
+        <w:pStyle w:val="Prrafodelista"/>
+      </w:pPr>
+      <w:r>
+        <w:rPr>
+          <w:noProof/>
+        </w:rPr>
+        <w:drawing>
+          <wp:inline distT="0" distB="0" distL="0" distR="0" wp14:anchorId="34AB71CE" wp14:editId="22A2C872">
+            <wp:extent cx="3467100" cy="2974269"/>
+            <wp:effectExtent l="0" t="0" r="0" b="0"/>
+            <wp:docPr id="9" name="Imagen 9"/>
+            <wp:cNvGraphicFramePr>
+              <a:graphicFrameLocks xmlns:a="http://schemas.openxmlformats.org/drawingml/2006/main" noChangeAspect="1"/>
+            </wp:cNvGraphicFramePr>
+            <a:graphic xmlns:a="http://schemas.openxmlformats.org/drawingml/2006/main">
+              <a:graphicData uri="http://schemas.openxmlformats.org/drawingml/2006/picture">
+                <pic:pic xmlns:pic="http://schemas.openxmlformats.org/drawingml/2006/picture">
+                  <pic:nvPicPr>
+                    <pic:cNvPr id="0" name="Picture 13"/>
+                    <pic:cNvPicPr>
+                      <a:picLocks noChangeAspect="1" noChangeArrowheads="1"/>
+                    </pic:cNvPicPr>
+                  </pic:nvPicPr>
+                  <pic:blipFill>
+                    <a:blip r:embed="rId14">
+                      <a:extLst>
+                        <a:ext uri="{28A0092B-C50C-407E-A947-70E740481C1C}">
+                          <a14:useLocalDpi xmlns:a14="http://schemas.microsoft.com/office/drawing/2010/main" val="0"/>
+                        </a:ext>
+                      </a:extLst>
+                    </a:blip>
+                    <a:srcRect/>
+                    <a:stretch>
+                      <a:fillRect/>
+                    </a:stretch>
+                  </pic:blipFill>
+                  <pic:spPr bwMode="auto">
+                    <a:xfrm>
+                      <a:off x="0" y="0"/>
+                      <a:ext cx="3472835" cy="2979189"/>
+                    </a:xfrm>
+                    <a:prstGeom prst="rect">
+                      <a:avLst/>
+                    </a:prstGeom>
+                    <a:noFill/>
+                    <a:ln>
+                      <a:noFill/>
+                    </a:ln>
+                  </pic:spPr>
+                </pic:pic>
+              </a:graphicData>
+            </a:graphic>
+          </wp:inline>
+        </w:drawing>
+      </w:r>
+    </w:p>
+    <w:p>
+      <w:pPr>
+        <w:pStyle w:val="Prrafodelista"/>
+      </w:pPr>
+      <w:r>
+        <w:rPr>
+          <w:noProof/>
+        </w:rPr>
         <w:lastRenderedPageBreak/>
-        <w:t>N</w:t>
-      </w:r>
-      <w:r>
-        <w:t>inguna clase debería depender de métodos que no usa</w:t>
-      </w:r>
-      <w:r>
-        <w:t>, por eso se resuelve el conflicto generado</w:t>
-      </w:r>
-      <w:r>
-        <w:t xml:space="preserve"> creando distintas interfaces</w:t>
-      </w:r>
-      <w:r>
-        <w:t xml:space="preserve"> que provean métodos puntuales a las distintas subclases de la superclase </w:t>
-      </w:r>
-      <w:proofErr w:type="spellStart"/>
-      <w:r>
-        <w:t>lecheEntera</w:t>
-      </w:r>
-      <w:proofErr w:type="spellEnd"/>
-      <w:r>
-        <w:t>, ya que de esta manera cada subclase podrá implementar los métodos que si les son de utilidad con el fin de no tener la necesidad de implementar métodos inútiles en esas clases.</w:t>
+        <w:drawing>
+          <wp:inline distT="0" distB="0" distL="0" distR="0" wp14:anchorId="656B319A" wp14:editId="523F9C05">
+            <wp:extent cx="4069080" cy="2166904"/>
+            <wp:effectExtent l="0" t="0" r="7620" b="5080"/>
+            <wp:docPr id="10" name="Imagen 10"/>
+            <wp:cNvGraphicFramePr>
+              <a:graphicFrameLocks xmlns:a="http://schemas.openxmlformats.org/drawingml/2006/main" noChangeAspect="1"/>
+            </wp:cNvGraphicFramePr>
+            <a:graphic xmlns:a="http://schemas.openxmlformats.org/drawingml/2006/main">
+              <a:graphicData uri="http://schemas.openxmlformats.org/drawingml/2006/picture">
+                <pic:pic xmlns:pic="http://schemas.openxmlformats.org/drawingml/2006/picture">
+                  <pic:nvPicPr>
+                    <pic:cNvPr id="0" name="Picture 15"/>
+                    <pic:cNvPicPr>
+                      <a:picLocks noChangeAspect="1" noChangeArrowheads="1"/>
+                    </pic:cNvPicPr>
+                  </pic:nvPicPr>
+                  <pic:blipFill rotWithShape="1">
+                    <a:blip r:embed="rId15" cstate="print">
+                      <a:extLst>
+                        <a:ext uri="{28A0092B-C50C-407E-A947-70E740481C1C}">
+                          <a14:useLocalDpi xmlns:a14="http://schemas.microsoft.com/office/drawing/2010/main" val="0"/>
+                        </a:ext>
+                      </a:extLst>
+                    </a:blip>
+                    <a:srcRect l="-133" t="24335"/>
+                    <a:stretch/>
+                  </pic:blipFill>
+                  <pic:spPr bwMode="auto">
+                    <a:xfrm>
+                      <a:off x="0" y="0"/>
+                      <a:ext cx="4074712" cy="2169903"/>
+                    </a:xfrm>
+                    <a:prstGeom prst="rect">
+                      <a:avLst/>
+                    </a:prstGeom>
+                    <a:noFill/>
+                    <a:ln>
+                      <a:noFill/>
+                    </a:ln>
+                    <a:extLst>
+                      <a:ext uri="{53640926-AAD7-44D8-BBD7-CCE9431645EC}">
+                        <a14:shadowObscured xmlns:a14="http://schemas.microsoft.com/office/drawing/2010/main"/>
+                      </a:ext>
+                    </a:extLst>
+                  </pic:spPr>
+                </pic:pic>
+              </a:graphicData>
+            </a:graphic>
+          </wp:inline>
+        </w:drawing>
       </w:r>
     </w:p>
     <w:p>
@@ -1072,15 +1446,7 @@
         </w:numPr>
       </w:pPr>
       <w:r>
-        <w:t xml:space="preserve">Cambie el </w:t>
-      </w:r>
-      <w:proofErr w:type="spellStart"/>
-      <w:r>
-        <w:t>main</w:t>
-      </w:r>
-      <w:proofErr w:type="spellEnd"/>
-      <w:r>
-        <w:t xml:space="preserve"> por el siguiente código y </w:t>
+        <w:t xml:space="preserve">Cambie el main por el siguiente código y </w:t>
       </w:r>
       <w:r>
         <w:rPr>
@@ -1096,6 +1462,51 @@
     </w:p>
     <w:p>
       <w:pPr>
+        <w:ind w:left="360"/>
+      </w:pPr>
+      <w:r>
+        <w:rPr>
+          <w:noProof/>
+        </w:rPr>
+        <w:drawing>
+          <wp:inline distT="0" distB="0" distL="0" distR="0" wp14:anchorId="779CDA45" wp14:editId="6A1614CE">
+            <wp:extent cx="6258714" cy="3520440"/>
+            <wp:effectExtent l="0" t="0" r="8890" b="3810"/>
+            <wp:docPr id="1" name="Imagen 1"/>
+            <wp:cNvGraphicFramePr>
+              <a:graphicFrameLocks xmlns:a="http://schemas.openxmlformats.org/drawingml/2006/main" noChangeAspect="1"/>
+            </wp:cNvGraphicFramePr>
+            <a:graphic xmlns:a="http://schemas.openxmlformats.org/drawingml/2006/main">
+              <a:graphicData uri="http://schemas.openxmlformats.org/drawingml/2006/picture">
+                <pic:pic xmlns:pic="http://schemas.openxmlformats.org/drawingml/2006/picture">
+                  <pic:nvPicPr>
+                    <pic:cNvPr id="1" name=""/>
+                    <pic:cNvPicPr/>
+                  </pic:nvPicPr>
+                  <pic:blipFill>
+                    <a:blip r:embed="rId16"/>
+                    <a:stretch>
+                      <a:fillRect/>
+                    </a:stretch>
+                  </pic:blipFill>
+                  <pic:spPr>
+                    <a:xfrm>
+                      <a:off x="0" y="0"/>
+                      <a:ext cx="6266221" cy="3524663"/>
+                    </a:xfrm>
+                    <a:prstGeom prst="rect">
+                      <a:avLst/>
+                    </a:prstGeom>
+                  </pic:spPr>
+                </pic:pic>
+              </a:graphicData>
+            </a:graphic>
+          </wp:inline>
+        </w:drawing>
+      </w:r>
+    </w:p>
+    <w:p>
+      <w:pPr>
         <w:shd w:val="clear" w:color="auto" w:fill="FFFFFF"/>
         <w:spacing w:after="0" w:line="285" w:lineRule="atLeast"/>
         <w:rPr>
@@ -1158,18 +1569,8 @@
           <w:color w:val="000000"/>
           <w:lang w:val="en-US"/>
         </w:rPr>
-        <w:t> </w:t>
-      </w:r>
-      <w:proofErr w:type="gramStart"/>
-      <w:r>
-        <w:rPr>
-          <w:rFonts w:ascii="Consolas" w:eastAsia="Times New Roman" w:hAnsi="Consolas" w:cs="Times New Roman"/>
-          <w:color w:val="000000"/>
-          <w:lang w:val="en-US"/>
-        </w:rPr>
-        <w:t>main(</w:t>
-      </w:r>
-      <w:proofErr w:type="gramEnd"/>
+        <w:t> main(</w:t>
+      </w:r>
       <w:r>
         <w:rPr>
           <w:rFonts w:ascii="Consolas" w:eastAsia="Times New Roman" w:hAnsi="Consolas" w:cs="Times New Roman"/>
@@ -1184,25 +1585,7 @@
           <w:color w:val="000000"/>
           <w:lang w:val="en-US"/>
         </w:rPr>
-        <w:t> [ ] </w:t>
-      </w:r>
-      <w:proofErr w:type="spellStart"/>
-      <w:r>
-        <w:rPr>
-          <w:rFonts w:ascii="Consolas" w:eastAsia="Times New Roman" w:hAnsi="Consolas" w:cs="Times New Roman"/>
-          <w:color w:val="000000"/>
-          <w:lang w:val="en-US"/>
-        </w:rPr>
-        <w:t>args</w:t>
-      </w:r>
-      <w:proofErr w:type="spellEnd"/>
-      <w:r>
-        <w:rPr>
-          <w:rFonts w:ascii="Consolas" w:eastAsia="Times New Roman" w:hAnsi="Consolas" w:cs="Times New Roman"/>
-          <w:color w:val="000000"/>
-          <w:lang w:val="en-US"/>
-        </w:rPr>
-        <w:t>){</w:t>
+        <w:t> [ ] args){</w:t>
       </w:r>
     </w:p>
     <w:p>
@@ -1320,7 +1703,6 @@
         </w:rPr>
         <w:t>        </w:t>
       </w:r>
-      <w:proofErr w:type="spellStart"/>
       <w:r>
         <w:rPr>
           <w:rFonts w:ascii="Consolas" w:eastAsia="Times New Roman" w:hAnsi="Consolas" w:cs="Times New Roman"/>
@@ -1329,7 +1711,6 @@
         </w:rPr>
         <w:t>ArrayList</w:t>
       </w:r>
-      <w:proofErr w:type="spellEnd"/>
       <w:r>
         <w:rPr>
           <w:rFonts w:ascii="Consolas" w:eastAsia="Times New Roman" w:hAnsi="Consolas" w:cs="Times New Roman"/>
@@ -1338,7 +1719,6 @@
         </w:rPr>
         <w:t>&lt;</w:t>
       </w:r>
-      <w:proofErr w:type="spellStart"/>
       <w:r>
         <w:rPr>
           <w:rFonts w:ascii="Consolas" w:eastAsia="Times New Roman" w:hAnsi="Consolas" w:cs="Times New Roman"/>
@@ -1347,32 +1727,13 @@
         </w:rPr>
         <w:t>Postre</w:t>
       </w:r>
-      <w:proofErr w:type="spellEnd"/>
       <w:r>
         <w:rPr>
           <w:rFonts w:ascii="Consolas" w:eastAsia="Times New Roman" w:hAnsi="Consolas" w:cs="Times New Roman"/>
           <w:color w:val="000000"/>
           <w:lang w:val="en-US"/>
         </w:rPr>
-        <w:t>&gt; </w:t>
-      </w:r>
-      <w:proofErr w:type="spellStart"/>
-      <w:r>
-        <w:rPr>
-          <w:rFonts w:ascii="Consolas" w:eastAsia="Times New Roman" w:hAnsi="Consolas" w:cs="Times New Roman"/>
-          <w:color w:val="000000"/>
-          <w:lang w:val="en-US"/>
-        </w:rPr>
-        <w:t>arrPostres</w:t>
-      </w:r>
-      <w:proofErr w:type="spellEnd"/>
-      <w:r>
-        <w:rPr>
-          <w:rFonts w:ascii="Consolas" w:eastAsia="Times New Roman" w:hAnsi="Consolas" w:cs="Times New Roman"/>
-          <w:color w:val="000000"/>
-          <w:lang w:val="en-US"/>
-        </w:rPr>
-        <w:t> = </w:t>
+        <w:t>&gt; arrPostres = </w:t>
       </w:r>
       <w:r>
         <w:rPr>
@@ -1390,7 +1751,6 @@
         </w:rPr>
         <w:t> </w:t>
       </w:r>
-      <w:proofErr w:type="spellStart"/>
       <w:r>
         <w:rPr>
           <w:rFonts w:ascii="Consolas" w:eastAsia="Times New Roman" w:hAnsi="Consolas" w:cs="Times New Roman"/>
@@ -1399,32 +1759,13 @@
         </w:rPr>
         <w:t>ArrayList</w:t>
       </w:r>
-      <w:proofErr w:type="spellEnd"/>
       <w:r>
         <w:rPr>
           <w:rFonts w:ascii="Consolas" w:eastAsia="Times New Roman" w:hAnsi="Consolas" w:cs="Times New Roman"/>
           <w:color w:val="000000"/>
           <w:lang w:val="en-US"/>
         </w:rPr>
-        <w:t>&lt;</w:t>
-      </w:r>
-      <w:proofErr w:type="gramStart"/>
-      <w:r>
-        <w:rPr>
-          <w:rFonts w:ascii="Consolas" w:eastAsia="Times New Roman" w:hAnsi="Consolas" w:cs="Times New Roman"/>
-          <w:color w:val="000000"/>
-          <w:lang w:val="en-US"/>
-        </w:rPr>
-        <w:t>&gt;(</w:t>
-      </w:r>
-      <w:proofErr w:type="gramEnd"/>
-      <w:r>
-        <w:rPr>
-          <w:rFonts w:ascii="Consolas" w:eastAsia="Times New Roman" w:hAnsi="Consolas" w:cs="Times New Roman"/>
-          <w:color w:val="000000"/>
-          <w:lang w:val="en-US"/>
-        </w:rPr>
-        <w:t>);</w:t>
+        <w:t>&lt;&gt;();</w:t>
       </w:r>
     </w:p>
     <w:p>
@@ -1475,18 +1816,8 @@
           <w:color w:val="000000"/>
           <w:lang w:val="es-ES"/>
         </w:rPr>
-        <w:t> </w:t>
-      </w:r>
-      <w:proofErr w:type="gramStart"/>
-      <w:r>
-        <w:rPr>
-          <w:rFonts w:ascii="Consolas" w:eastAsia="Times New Roman" w:hAnsi="Consolas" w:cs="Times New Roman"/>
-          <w:color w:val="000000"/>
-          <w:lang w:val="es-ES"/>
-        </w:rPr>
-        <w:t>ManejadorDeLeche(</w:t>
-      </w:r>
-      <w:proofErr w:type="gramEnd"/>
+        <w:t> ManejadorDeLeche(</w:t>
+      </w:r>
       <w:r>
         <w:rPr>
           <w:rFonts w:ascii="Consolas" w:eastAsia="Times New Roman" w:hAnsi="Consolas" w:cs="Times New Roman"/>
@@ -1582,25 +1913,7 @@
           <w:color w:val="000000"/>
           <w:lang w:val="es-ES"/>
         </w:rPr>
-        <w:t> </w:t>
-      </w:r>
-      <w:proofErr w:type="spellStart"/>
-      <w:r>
-        <w:rPr>
-          <w:rFonts w:ascii="Consolas" w:eastAsia="Times New Roman" w:hAnsi="Consolas" w:cs="Times New Roman"/>
-          <w:color w:val="000000"/>
-          <w:lang w:val="es-ES"/>
-        </w:rPr>
-        <w:t>helado_vainilla</w:t>
-      </w:r>
-      <w:proofErr w:type="spellEnd"/>
-      <w:r>
-        <w:rPr>
-          <w:rFonts w:ascii="Consolas" w:eastAsia="Times New Roman" w:hAnsi="Consolas" w:cs="Times New Roman"/>
-          <w:color w:val="000000"/>
-          <w:lang w:val="es-ES"/>
-        </w:rPr>
-        <w:t> = </w:t>
+        <w:t> helado_vainilla = </w:t>
       </w:r>
       <w:r>
         <w:rPr>
@@ -1651,43 +1964,7 @@
           <w:color w:val="000000"/>
           <w:lang w:val="es-ES"/>
         </w:rPr>
-        <w:t>        </w:t>
-      </w:r>
-      <w:proofErr w:type="spellStart"/>
-      <w:r>
-        <w:rPr>
-          <w:rFonts w:ascii="Consolas" w:eastAsia="Times New Roman" w:hAnsi="Consolas" w:cs="Times New Roman"/>
-          <w:color w:val="000000"/>
-          <w:lang w:val="es-ES"/>
-        </w:rPr>
-        <w:t>arrPostres.add</w:t>
-      </w:r>
-      <w:proofErr w:type="spellEnd"/>
-      <w:r>
-        <w:rPr>
-          <w:rFonts w:ascii="Consolas" w:eastAsia="Times New Roman" w:hAnsi="Consolas" w:cs="Times New Roman"/>
-          <w:color w:val="000000"/>
-          <w:lang w:val="es-ES"/>
-        </w:rPr>
-        <w:t>(</w:t>
-      </w:r>
-      <w:proofErr w:type="spellStart"/>
-      <w:r>
-        <w:rPr>
-          <w:rFonts w:ascii="Consolas" w:eastAsia="Times New Roman" w:hAnsi="Consolas" w:cs="Times New Roman"/>
-          <w:color w:val="000000"/>
-          <w:lang w:val="es-ES"/>
-        </w:rPr>
-        <w:t>helado_vainilla</w:t>
-      </w:r>
-      <w:proofErr w:type="spellEnd"/>
-      <w:r>
-        <w:rPr>
-          <w:rFonts w:ascii="Consolas" w:eastAsia="Times New Roman" w:hAnsi="Consolas" w:cs="Times New Roman"/>
-          <w:color w:val="000000"/>
-          <w:lang w:val="es-ES"/>
-        </w:rPr>
-        <w:t>);</w:t>
+        <w:t>        arrPostres.add(helado_vainilla);</w:t>
       </w:r>
     </w:p>
     <w:p>
@@ -1749,25 +2026,7 @@
           <w:color w:val="000000"/>
           <w:lang w:val="es-ES"/>
         </w:rPr>
-        <w:t> </w:t>
-      </w:r>
-      <w:proofErr w:type="spellStart"/>
-      <w:r>
-        <w:rPr>
-          <w:rFonts w:ascii="Consolas" w:eastAsia="Times New Roman" w:hAnsi="Consolas" w:cs="Times New Roman"/>
-          <w:color w:val="000000"/>
-          <w:lang w:val="es-ES"/>
-        </w:rPr>
-        <w:t>pastel_chocolate</w:t>
-      </w:r>
-      <w:proofErr w:type="spellEnd"/>
-      <w:r>
-        <w:rPr>
-          <w:rFonts w:ascii="Consolas" w:eastAsia="Times New Roman" w:hAnsi="Consolas" w:cs="Times New Roman"/>
-          <w:color w:val="000000"/>
-          <w:lang w:val="es-ES"/>
-        </w:rPr>
-        <w:t> = </w:t>
+        <w:t> pastel_chocolate = </w:t>
       </w:r>
       <w:r>
         <w:rPr>
@@ -1818,43 +2077,8 @@
           <w:color w:val="000000"/>
           <w:lang w:val="es-ES"/>
         </w:rPr>
-        <w:t>        </w:t>
-      </w:r>
-      <w:proofErr w:type="spellStart"/>
-      <w:r>
-        <w:rPr>
-          <w:rFonts w:ascii="Consolas" w:eastAsia="Times New Roman" w:hAnsi="Consolas" w:cs="Times New Roman"/>
-          <w:color w:val="000000"/>
-          <w:lang w:val="es-ES"/>
-        </w:rPr>
-        <w:t>arrPostres.add</w:t>
-      </w:r>
-      <w:proofErr w:type="spellEnd"/>
-      <w:r>
-        <w:rPr>
-          <w:rFonts w:ascii="Consolas" w:eastAsia="Times New Roman" w:hAnsi="Consolas" w:cs="Times New Roman"/>
-          <w:color w:val="000000"/>
-          <w:lang w:val="es-ES"/>
-        </w:rPr>
-        <w:t>(</w:t>
-      </w:r>
-      <w:proofErr w:type="spellStart"/>
-      <w:r>
-        <w:rPr>
-          <w:rFonts w:ascii="Consolas" w:eastAsia="Times New Roman" w:hAnsi="Consolas" w:cs="Times New Roman"/>
-          <w:color w:val="000000"/>
-          <w:lang w:val="es-ES"/>
-        </w:rPr>
-        <w:t>pastel_chocolate</w:t>
-      </w:r>
-      <w:proofErr w:type="spellEnd"/>
-      <w:r>
-        <w:rPr>
-          <w:rFonts w:ascii="Consolas" w:eastAsia="Times New Roman" w:hAnsi="Consolas" w:cs="Times New Roman"/>
-          <w:color w:val="000000"/>
-          <w:lang w:val="es-ES"/>
-        </w:rPr>
-        <w:t>);</w:t>
+        <w:lastRenderedPageBreak/>
+        <w:t>        arrPostres.add(pastel_chocolate);</w:t>
       </w:r>
     </w:p>
     <w:p>
@@ -1892,25 +2116,7 @@
           <w:color w:val="000000"/>
           <w:lang w:val="es-ES"/>
         </w:rPr>
-        <w:t>        </w:t>
-      </w:r>
-      <w:proofErr w:type="spellStart"/>
-      <w:r>
-        <w:rPr>
-          <w:rFonts w:ascii="Consolas" w:eastAsia="Times New Roman" w:hAnsi="Consolas" w:cs="Times New Roman"/>
-          <w:color w:val="000000"/>
-          <w:lang w:val="es-ES"/>
-        </w:rPr>
-        <w:t>arrPostres.forEach</w:t>
-      </w:r>
-      <w:proofErr w:type="spellEnd"/>
-      <w:r>
-        <w:rPr>
-          <w:rFonts w:ascii="Consolas" w:eastAsia="Times New Roman" w:hAnsi="Consolas" w:cs="Times New Roman"/>
-          <w:color w:val="000000"/>
-          <w:lang w:val="es-ES"/>
-        </w:rPr>
-        <w:t>(postre </w:t>
+        <w:t>        arrPostres.forEach(postre </w:t>
       </w:r>
       <w:r>
         <w:rPr>
@@ -1945,27 +2151,7 @@
           <w:color w:val="000000"/>
           <w:lang w:val="es-ES"/>
         </w:rPr>
-        <w:t>            </w:t>
-      </w:r>
-      <w:proofErr w:type="spellStart"/>
-      <w:proofErr w:type="gramStart"/>
-      <w:r>
-        <w:rPr>
-          <w:rFonts w:ascii="Consolas" w:eastAsia="Times New Roman" w:hAnsi="Consolas" w:cs="Times New Roman"/>
-          <w:color w:val="000000"/>
-          <w:lang w:val="es-ES"/>
-        </w:rPr>
-        <w:t>postre.addAderezos</w:t>
-      </w:r>
-      <w:proofErr w:type="spellEnd"/>
-      <w:proofErr w:type="gramEnd"/>
-      <w:r>
-        <w:rPr>
-          <w:rFonts w:ascii="Consolas" w:eastAsia="Times New Roman" w:hAnsi="Consolas" w:cs="Times New Roman"/>
-          <w:color w:val="000000"/>
-          <w:lang w:val="es-ES"/>
-        </w:rPr>
-        <w:t>(</w:t>
+        <w:t>            postre.addAderezos(</w:t>
       </w:r>
       <w:r>
         <w:rPr>
@@ -2000,27 +2186,7 @@
           <w:color w:val="000000"/>
           <w:lang w:val="es-ES"/>
         </w:rPr>
-        <w:t>            </w:t>
-      </w:r>
-      <w:proofErr w:type="spellStart"/>
-      <w:proofErr w:type="gramStart"/>
-      <w:r>
-        <w:rPr>
-          <w:rFonts w:ascii="Consolas" w:eastAsia="Times New Roman" w:hAnsi="Consolas" w:cs="Times New Roman"/>
-          <w:color w:val="000000"/>
-          <w:lang w:val="es-ES"/>
-        </w:rPr>
-        <w:t>postre.addAderezos</w:t>
-      </w:r>
-      <w:proofErr w:type="spellEnd"/>
-      <w:proofErr w:type="gramEnd"/>
-      <w:r>
-        <w:rPr>
-          <w:rFonts w:ascii="Consolas" w:eastAsia="Times New Roman" w:hAnsi="Consolas" w:cs="Times New Roman"/>
-          <w:color w:val="000000"/>
-          <w:lang w:val="es-ES"/>
-        </w:rPr>
-        <w:t>(</w:t>
+        <w:t>            postre.addAderezos(</w:t>
       </w:r>
       <w:r>
         <w:rPr>
@@ -2055,25 +2221,7 @@
           <w:color w:val="000000"/>
           <w:lang w:val="es-ES"/>
         </w:rPr>
-        <w:t>            </w:t>
-      </w:r>
-      <w:proofErr w:type="spellStart"/>
-      <w:r>
-        <w:rPr>
-          <w:rFonts w:ascii="Consolas" w:eastAsia="Times New Roman" w:hAnsi="Consolas" w:cs="Times New Roman"/>
-          <w:color w:val="000000"/>
-          <w:lang w:val="es-ES"/>
-        </w:rPr>
-        <w:t>System.out.println</w:t>
-      </w:r>
-      <w:proofErr w:type="spellEnd"/>
-      <w:r>
-        <w:rPr>
-          <w:rFonts w:ascii="Consolas" w:eastAsia="Times New Roman" w:hAnsi="Consolas" w:cs="Times New Roman"/>
-          <w:color w:val="000000"/>
-          <w:lang w:val="es-ES"/>
-        </w:rPr>
-        <w:t>(postre);</w:t>
+        <w:t>            System.out.println(postre);</w:t>
       </w:r>
     </w:p>
     <w:p>
@@ -2092,25 +2240,7 @@
           <w:color w:val="000000"/>
           <w:lang w:val="es-ES"/>
         </w:rPr>
-        <w:t>            </w:t>
-      </w:r>
-      <w:proofErr w:type="spellStart"/>
-      <w:r>
-        <w:rPr>
-          <w:rFonts w:ascii="Consolas" w:eastAsia="Times New Roman" w:hAnsi="Consolas" w:cs="Times New Roman"/>
-          <w:color w:val="000000"/>
-          <w:lang w:val="es-ES"/>
-        </w:rPr>
-        <w:t>mnj_leche.cambiarTipoLeche</w:t>
-      </w:r>
-      <w:proofErr w:type="spellEnd"/>
-      <w:r>
-        <w:rPr>
-          <w:rFonts w:ascii="Consolas" w:eastAsia="Times New Roman" w:hAnsi="Consolas" w:cs="Times New Roman"/>
-          <w:color w:val="000000"/>
-          <w:lang w:val="es-ES"/>
-        </w:rPr>
-        <w:t>(</w:t>
+        <w:t>            mnj_leche.cambiarTipoLeche(</w:t>
       </w:r>
       <w:r>
         <w:rPr>
@@ -2215,7 +2345,7 @@
     </w:p>
     <w:p/>
     <w:sectPr>
-      <w:footerReference w:type="default" r:id="rId7"/>
+      <w:footerReference w:type="default" r:id="rId17"/>
       <w:pgSz w:w="11906" w:h="16838"/>
       <w:pgMar w:top="1440" w:right="1440" w:bottom="1440" w:left="1440" w:header="720" w:footer="720" w:gutter="0"/>
       <w:cols w:space="720"/>

</xml_diff>